<commit_message>
Tableau Dashboard - Global Terrorism
</commit_message>
<xml_diff>
--- a/Tableau Project Document.docx
+++ b/Tableau Project Document.docx
@@ -694,7 +694,13 @@
     </w:p>
     <w:p>
       <w:r>
-        <w:t>Thank you for reading my tableau analysis!!!</w:t>
+        <w:t xml:space="preserve">Thank you for reading my </w:t>
+      </w:r>
+      <w:r>
+        <w:t>T</w:t>
+      </w:r>
+      <w:r>
+        <w:t>ableau analysis!!!</w:t>
       </w:r>
     </w:p>
     <w:p/>

</xml_diff>